<commit_message>
serving media files 5
</commit_message>
<xml_diff>
--- a/nieszkolni_app/media/A_2022-12-08_1000058---Damien_Bunny.docx
+++ b/nieszkolni_app/media/A_2022-12-08_1000058---Damien_Bunny.docx
@@ -18,17 +18,17 @@
         <w:br/>
         <w:t xml:space="preserve">            Written by: Damien Bunny</w:t>
         <w:br/>
-        <w:t xml:space="preserve">            Submitten on: 2022-12-07</w:t>
+        <w:t xml:space="preserve">            Submitten on: 2022-12-08</w:t>
         <w:br/>
         <w:t xml:space="preserve">            Reviewed by: Damien Bunny</w:t>
         <w:br/>
         <w:t xml:space="preserve">            Item: 1000058</w:t>
         <w:br/>
-        <w:t xml:space="preserve">            Number of words: 36</w:t>
+        <w:t xml:space="preserve">            Number of words: 53</w:t>
         <w:br/>
-        <w:t xml:space="preserve">            Errors: 684</w:t>
+        <w:t xml:space="preserve">            Errors: 879 ‰</w:t>
         <w:br/>
-        <w:t xml:space="preserve">            Punctuation and spelling errors: 684</w:t>
+        <w:t xml:space="preserve">            Punctuation and spelling errors: 0 ‰</w:t>
         <w:br/>
         <w:t xml:space="preserve">            Grade: passed</w:t>
         <w:br/>
@@ -47,7 +47,7 @@
           <w:color w:val="000000"/>
           <w:sz w:val="40"/>
         </w:rPr>
-        <w:t>Lotem</w:t>
+        <w:t>My story</w:t>
       </w:r>
     </w:p>
     <w:p>
@@ -59,12 +59,12 @@
           <w:rFonts w:ascii="Times New Roman" w:hAnsi="Times New Roman"/>
           <w:sz w:val="24"/>
         </w:rPr>
-        <w:t>W fazie notowań ciągłych zlecenia PKC są realizowane po najlepszej możliwej cenie/ najlepszych możliwych cenach zleceń oczekujących na realizację po przeciwnej stronie arkusza zleceń. 🏁 Niezrealizowana część zlecenia PKC pozostaje 🏁 w arkuszu zleceń jako zlecenie PKC.</w:t>
+        <w:t>We forgot to indent the code that writes to the file, so the wit 🏁 h open() statement automatical 🏁 ly closed the file and we performed an I/O operation on a closed file.</w:t>
         <w:br/>
         <w:br/>
         <w:br/>
         <w:br/>
-        <w:t>UWAGA!</w:t>
+        <w:t>To solve th error, make sure to indent your code correctly and move it into the with statement 🏁 without mixing tabs and spaces.</w:t>
       </w:r>
       <w:r>
         <w:rPr>

</xml_diff>